<commit_message>
correcion criterios de aceptacion
se le aumento un criterio mas y se detallo mejor
</commit_message>
<xml_diff>
--- a/Desarrollo/SMZR/Análisis/SMZR_HU_06.docx
+++ b/Desarrollo/SMZR/Análisis/SMZR_HU_06.docx
@@ -647,7 +647,21 @@
               <w:rPr>
                 <w:rFonts w:ascii="Calibri" w:eastAsia="Calibri" w:hAnsi="Calibri" w:cs="Calibri"/>
               </w:rPr>
-              <w:t>Junior Angel Morales Brenis</w:t>
+              <w:t xml:space="preserve">Junior </w:t>
+            </w:r>
+            <w:proofErr w:type="spellStart"/>
+            <w:r>
+              <w:rPr>
+                <w:rFonts w:ascii="Calibri" w:eastAsia="Calibri" w:hAnsi="Calibri" w:cs="Calibri"/>
+              </w:rPr>
+              <w:t>Angel</w:t>
+            </w:r>
+            <w:proofErr w:type="spellEnd"/>
+            <w:r>
+              <w:rPr>
+                <w:rFonts w:ascii="Calibri" w:eastAsia="Calibri" w:hAnsi="Calibri" w:cs="Calibri"/>
+              </w:rPr>
+              <w:t xml:space="preserve"> Morales Brenis</w:t>
             </w:r>
           </w:p>
         </w:tc>
@@ -723,7 +737,23 @@
                 <w:rFonts w:ascii="Calibri" w:eastAsia="Calibri" w:hAnsi="Calibri" w:cs="Calibri"/>
                 <w:b/>
               </w:rPr>
-              <w:t xml:space="preserve">RIESGO EN DESARROLLO : </w:t>
+              <w:t xml:space="preserve">RIESGO EN </w:t>
+            </w:r>
+            <w:proofErr w:type="gramStart"/>
+            <w:r>
+              <w:rPr>
+                <w:rFonts w:ascii="Calibri" w:eastAsia="Calibri" w:hAnsi="Calibri" w:cs="Calibri"/>
+                <w:b/>
+              </w:rPr>
+              <w:t>DESARROLLO :</w:t>
+            </w:r>
+            <w:proofErr w:type="gramEnd"/>
+            <w:r>
+              <w:rPr>
+                <w:rFonts w:ascii="Calibri" w:eastAsia="Calibri" w:hAnsi="Calibri" w:cs="Calibri"/>
+                <w:b/>
+              </w:rPr>
+              <w:t xml:space="preserve"> </w:t>
             </w:r>
             <w:r>
               <w:rPr>
@@ -890,13 +920,7 @@
               <w:rPr>
                 <w:rFonts w:ascii="Calibri" w:eastAsia="Calibri" w:hAnsi="Calibri" w:cs="Calibri"/>
               </w:rPr>
-              <w:t>tener otra contraseña po</w:t>
-            </w:r>
-            <w:r>
-              <w:rPr>
-                <w:rFonts w:ascii="Calibri" w:eastAsia="Calibri" w:hAnsi="Calibri" w:cs="Calibri"/>
-              </w:rPr>
-              <w:t>r motivos de seguridad o comodidad</w:t>
+              <w:t>tener otra contraseña por motivos de seguridad o comodidad</w:t>
             </w:r>
           </w:p>
         </w:tc>
@@ -958,12 +982,19 @@
               <w:rPr>
                 <w:rFonts w:ascii="Calibri" w:eastAsia="Calibri" w:hAnsi="Calibri" w:cs="Calibri"/>
               </w:rPr>
-              <w:t xml:space="preserve"> ingresa al módulo de cambiar contraseña,  </w:t>
-            </w:r>
-            <w:r>
-              <w:rPr>
-                <w:rFonts w:ascii="Calibri" w:eastAsia="Calibri" w:hAnsi="Calibri" w:cs="Calibri"/>
-                <w:b/>
+              <w:t xml:space="preserve"> ingresa al módulo de cambiar </w:t>
+            </w:r>
+            <w:r>
+              <w:rPr>
+                <w:rFonts w:ascii="Calibri" w:eastAsia="Calibri" w:hAnsi="Calibri" w:cs="Calibri"/>
+              </w:rPr>
+              <w:t xml:space="preserve">contraseña, </w:t>
+            </w:r>
+            <w:r>
+              <w:rPr>
+                <w:rFonts w:ascii="Calibri" w:eastAsia="Calibri" w:hAnsi="Calibri" w:cs="Calibri"/>
+                <w:b/>
+                <w:bCs/>
               </w:rPr>
               <w:t>entonces</w:t>
             </w:r>
@@ -1009,7 +1040,81 @@
               <w:rPr>
                 <w:rFonts w:ascii="Calibri" w:eastAsia="Calibri" w:hAnsi="Calibri" w:cs="Calibri"/>
               </w:rPr>
-              <w:t>ingresa su nueva contraseña,entonces debe repetir la contraseña en el input inferior para habilitar el botón de Confirmar.</w:t>
+              <w:t xml:space="preserve">ingresa su nueva </w:t>
+            </w:r>
+            <w:r>
+              <w:rPr>
+                <w:rFonts w:ascii="Calibri" w:eastAsia="Calibri" w:hAnsi="Calibri" w:cs="Calibri"/>
+              </w:rPr>
+              <w:t xml:space="preserve">contraseña, </w:t>
+            </w:r>
+            <w:r>
+              <w:rPr>
+                <w:rFonts w:ascii="Calibri" w:eastAsia="Calibri" w:hAnsi="Calibri" w:cs="Calibri"/>
+                <w:b/>
+                <w:bCs/>
+              </w:rPr>
+              <w:t>entonces</w:t>
+            </w:r>
+            <w:r>
+              <w:rPr>
+                <w:rFonts w:ascii="Calibri" w:eastAsia="Calibri" w:hAnsi="Calibri" w:cs="Calibri"/>
+              </w:rPr>
+              <w:t xml:space="preserve"> debe repetir la contraseña en el input inferior para habilitar el botón de Confirmar.</w:t>
+            </w:r>
+          </w:p>
+          <w:p>
+            <w:pPr>
+              <w:numPr>
+                <w:ilvl w:val="0"/>
+                <w:numId w:val="1"/>
+              </w:numPr>
+              <w:spacing w:before="120" w:after="80"/>
+              <w:rPr>
+                <w:rFonts w:ascii="Calibri" w:eastAsia="Calibri" w:hAnsi="Calibri" w:cs="Calibri"/>
+              </w:rPr>
+            </w:pPr>
+            <w:r>
+              <w:rPr>
+                <w:rFonts w:ascii="Calibri" w:eastAsia="Calibri" w:hAnsi="Calibri" w:cs="Calibri"/>
+                <w:b/>
+                <w:bCs/>
+              </w:rPr>
+              <w:t>Dado</w:t>
+            </w:r>
+            <w:r>
+              <w:rPr>
+                <w:rFonts w:ascii="Calibri" w:eastAsia="Calibri" w:hAnsi="Calibri" w:cs="Calibri"/>
+              </w:rPr>
+              <w:t xml:space="preserve"> un usuario del sistema, </w:t>
+            </w:r>
+            <w:r>
+              <w:rPr>
+                <w:rFonts w:ascii="Calibri" w:eastAsia="Calibri" w:hAnsi="Calibri" w:cs="Calibri"/>
+                <w:b/>
+                <w:bCs/>
+              </w:rPr>
+              <w:t xml:space="preserve">cuando </w:t>
+            </w:r>
+            <w:r>
+              <w:rPr>
+                <w:rFonts w:ascii="Calibri" w:eastAsia="Calibri" w:hAnsi="Calibri" w:cs="Calibri"/>
+              </w:rPr>
+              <w:t xml:space="preserve">el repetir contraseña que ingreso no coincide con la nueva contraseña, </w:t>
+            </w:r>
+            <w:r>
+              <w:rPr>
+                <w:rFonts w:ascii="Calibri" w:eastAsia="Calibri" w:hAnsi="Calibri" w:cs="Calibri"/>
+                <w:b/>
+                <w:bCs/>
+              </w:rPr>
+              <w:t xml:space="preserve">entonces </w:t>
+            </w:r>
+            <w:r>
+              <w:rPr>
+                <w:rFonts w:ascii="Calibri" w:eastAsia="Calibri" w:hAnsi="Calibri" w:cs="Calibri"/>
+              </w:rPr>
+              <w:t>le aparecerá un mensaje de color rojo indicando que las contraseñas no coinciden.</w:t>
             </w:r>
           </w:p>
         </w:tc>
@@ -1931,9 +2036,7 @@
       <w:tblStyleRowBandSize w:val="1"/>
       <w:tblStyleColBandSize w:val="1"/>
       <w:tblCellMar>
-        <w:top w:w="0" w:type="dxa"/>
         <w:left w:w="108" w:type="dxa"/>
-        <w:bottom w:w="0" w:type="dxa"/>
         <w:right w:w="108" w:type="dxa"/>
       </w:tblCellMar>
     </w:tblPr>
@@ -1944,9 +2047,7 @@
       <w:tblStyleRowBandSize w:val="1"/>
       <w:tblStyleColBandSize w:val="1"/>
       <w:tblCellMar>
-        <w:top w:w="0" w:type="dxa"/>
         <w:left w:w="108" w:type="dxa"/>
-        <w:bottom w:w="0" w:type="dxa"/>
         <w:right w:w="108" w:type="dxa"/>
       </w:tblCellMar>
     </w:tblPr>
@@ -1957,9 +2058,7 @@
       <w:tblStyleRowBandSize w:val="1"/>
       <w:tblStyleColBandSize w:val="1"/>
       <w:tblCellMar>
-        <w:top w:w="0" w:type="dxa"/>
         <w:left w:w="108" w:type="dxa"/>
-        <w:bottom w:w="0" w:type="dxa"/>
         <w:right w:w="108" w:type="dxa"/>
       </w:tblCellMar>
     </w:tblPr>
@@ -1970,9 +2069,7 @@
       <w:tblStyleRowBandSize w:val="1"/>
       <w:tblStyleColBandSize w:val="1"/>
       <w:tblCellMar>
-        <w:top w:w="0" w:type="dxa"/>
         <w:left w:w="108" w:type="dxa"/>
-        <w:bottom w:w="0" w:type="dxa"/>
         <w:right w:w="108" w:type="dxa"/>
       </w:tblCellMar>
     </w:tblPr>

</xml_diff>